<commit_message>
create files for portfolio
</commit_message>
<xml_diff>
--- a/Portfolio2/2.1_Beobachten/Begleitung Alltag Lehrperson.docx
+++ b/Portfolio2/2.1_Beobachten/Begleitung Alltag Lehrperson.docx
@@ -3,8 +3,52 @@
 <w:document xmlns:wpc="http://schemas.microsoft.com/office/word/2010/wordprocessingCanvas" xmlns:mc="http://schemas.openxmlformats.org/markup-compatibility/2006" xmlns:o="urn:schemas-microsoft-com:office:office" xmlns:r="http://schemas.openxmlformats.org/officeDocument/2006/relationships" xmlns:m="http://schemas.openxmlformats.org/officeDocument/2006/math" xmlns:v="urn:schemas-microsoft-com:vml" xmlns:wp14="http://schemas.microsoft.com/office/word/2010/wordprocessingDrawing" xmlns:wp="http://schemas.openxmlformats.org/drawingml/2006/wordprocessingDrawing" xmlns:w10="urn:schemas-microsoft-com:office:word" xmlns:w="http://schemas.openxmlformats.org/wordprocessingml/2006/main" xmlns:w14="http://schemas.microsoft.com/office/word/2010/wordml" xmlns:w15="http://schemas.microsoft.com/office/word/2012/wordml" xmlns:wpg="http://schemas.microsoft.com/office/word/2010/wordprocessingGroup" xmlns:wpi="http://schemas.microsoft.com/office/word/2010/wordprocessingInk" xmlns:wne="http://schemas.microsoft.com/office/word/2006/wordml" xmlns:wps="http://schemas.microsoft.com/office/word/2010/wordprocessingShape" mc:Ignorable="w14 w15 wp14">
   <w:body>
     <w:p>
+      <w:pPr>
+        <w:pStyle w:val="berschrift1"/>
+        <w:spacing w:after="1200"/>
+        <w:jc w:val="center"/>
+        <w:rPr>
+          <w:rFonts w:ascii="Arial" w:hAnsi="Arial" w:cs="Arial"/>
+          <w:b/>
+          <w:color w:val="000000" w:themeColor="text1"/>
+          <w:sz w:val="40"/>
+        </w:rPr>
+      </w:pPr>
+      <w:r>
+        <w:rPr>
+          <w:rFonts w:ascii="Arial" w:hAnsi="Arial" w:cs="Arial"/>
+          <w:b/>
+          <w:color w:val="000000" w:themeColor="text1"/>
+          <w:sz w:val="40"/>
+        </w:rPr>
+        <w:t>Begleitung Alltag Lehrperson</w:t>
+      </w:r>
+    </w:p>
+    <w:p>
+      <w:pPr>
+        <w:rPr>
+          <w:rFonts w:ascii="Arial" w:hAnsi="Arial" w:cs="Arial"/>
+          <w:sz w:val="28"/>
+        </w:rPr>
+      </w:pPr>
+      <w:permStart w:id="727868350" w:edGrp="everyone"/>
+      <w:r>
+        <w:rPr>
+          <w:rFonts w:ascii="Arial" w:hAnsi="Arial" w:cs="Arial"/>
+          <w:sz w:val="28"/>
+        </w:rPr>
+        <w:t xml:space="preserve">Bitte tragen Sie hier Ihren </w:t>
+      </w:r>
       <w:bookmarkStart w:id="0" w:name="_GoBack"/>
       <w:bookmarkEnd w:id="0"/>
+      <w:r>
+        <w:rPr>
+          <w:rFonts w:ascii="Arial" w:hAnsi="Arial" w:cs="Arial"/>
+          <w:sz w:val="28"/>
+        </w:rPr>
+        <w:t>Text ein …</w:t>
+      </w:r>
+      <w:permEnd w:id="727868350"/>
     </w:p>
     <w:sectPr>
       <w:pgSz w:w="11906" w:h="16838"/>
@@ -409,6 +453,31 @@
   <w:style w:type="paragraph" w:default="1" w:styleId="Standard">
     <w:name w:val="Normal"/>
     <w:qFormat/>
+    <w:rsid w:val="00BB61B3"/>
+    <w:pPr>
+      <w:spacing w:line="254" w:lineRule="auto"/>
+    </w:pPr>
+  </w:style>
+  <w:style w:type="paragraph" w:styleId="berschrift1">
+    <w:name w:val="heading 1"/>
+    <w:basedOn w:val="Standard"/>
+    <w:next w:val="Standard"/>
+    <w:link w:val="berschrift1Zchn"/>
+    <w:uiPriority w:val="9"/>
+    <w:qFormat/>
+    <w:rsid w:val="00BB61B3"/>
+    <w:pPr>
+      <w:keepNext/>
+      <w:keepLines/>
+      <w:spacing w:before="240" w:after="0"/>
+      <w:outlineLvl w:val="0"/>
+    </w:pPr>
+    <w:rPr>
+      <w:rFonts w:asciiTheme="majorHAnsi" w:eastAsiaTheme="majorEastAsia" w:hAnsiTheme="majorHAnsi" w:cstheme="majorBidi"/>
+      <w:color w:val="2E74B5" w:themeColor="accent1" w:themeShade="BF"/>
+      <w:sz w:val="32"/>
+      <w:szCs w:val="32"/>
+    </w:rPr>
   </w:style>
   <w:style w:type="character" w:default="1" w:styleId="Absatz-Standardschriftart">
     <w:name w:val="Default Paragraph Font"/>
@@ -436,6 +505,89 @@
     <w:uiPriority w:val="99"/>
     <w:semiHidden/>
     <w:unhideWhenUsed/>
+  </w:style>
+  <w:style w:type="character" w:customStyle="1" w:styleId="berschrift1Zchn">
+    <w:name w:val="Überschrift 1 Zchn"/>
+    <w:basedOn w:val="Absatz-Standardschriftart"/>
+    <w:link w:val="berschrift1"/>
+    <w:uiPriority w:val="9"/>
+    <w:rsid w:val="00BB61B3"/>
+    <w:rPr>
+      <w:rFonts w:asciiTheme="majorHAnsi" w:eastAsiaTheme="majorEastAsia" w:hAnsiTheme="majorHAnsi" w:cstheme="majorBidi"/>
+      <w:color w:val="2E74B5" w:themeColor="accent1" w:themeShade="BF"/>
+      <w:sz w:val="32"/>
+      <w:szCs w:val="32"/>
+    </w:rPr>
+  </w:style>
+  <w:style w:type="paragraph" w:styleId="Kommentartext">
+    <w:name w:val="annotation text"/>
+    <w:basedOn w:val="Standard"/>
+    <w:link w:val="KommentartextZchn"/>
+    <w:uiPriority w:val="99"/>
+    <w:semiHidden/>
+    <w:unhideWhenUsed/>
+    <w:rsid w:val="00BB61B3"/>
+    <w:pPr>
+      <w:spacing w:line="240" w:lineRule="auto"/>
+    </w:pPr>
+    <w:rPr>
+      <w:sz w:val="20"/>
+      <w:szCs w:val="20"/>
+    </w:rPr>
+  </w:style>
+  <w:style w:type="character" w:customStyle="1" w:styleId="KommentartextZchn">
+    <w:name w:val="Kommentartext Zchn"/>
+    <w:basedOn w:val="Absatz-Standardschriftart"/>
+    <w:link w:val="Kommentartext"/>
+    <w:uiPriority w:val="99"/>
+    <w:semiHidden/>
+    <w:rsid w:val="00BB61B3"/>
+    <w:rPr>
+      <w:sz w:val="20"/>
+      <w:szCs w:val="20"/>
+    </w:rPr>
+  </w:style>
+  <w:style w:type="character" w:styleId="Kommentarzeichen">
+    <w:name w:val="annotation reference"/>
+    <w:basedOn w:val="Absatz-Standardschriftart"/>
+    <w:uiPriority w:val="99"/>
+    <w:semiHidden/>
+    <w:unhideWhenUsed/>
+    <w:rsid w:val="00BB61B3"/>
+    <w:rPr>
+      <w:sz w:val="16"/>
+      <w:szCs w:val="16"/>
+    </w:rPr>
+  </w:style>
+  <w:style w:type="paragraph" w:styleId="Sprechblasentext">
+    <w:name w:val="Balloon Text"/>
+    <w:basedOn w:val="Standard"/>
+    <w:link w:val="SprechblasentextZchn"/>
+    <w:uiPriority w:val="99"/>
+    <w:semiHidden/>
+    <w:unhideWhenUsed/>
+    <w:rsid w:val="00BB61B3"/>
+    <w:pPr>
+      <w:spacing w:after="0" w:line="240" w:lineRule="auto"/>
+    </w:pPr>
+    <w:rPr>
+      <w:rFonts w:ascii="Segoe UI" w:hAnsi="Segoe UI" w:cs="Segoe UI"/>
+      <w:sz w:val="18"/>
+      <w:szCs w:val="18"/>
+    </w:rPr>
+  </w:style>
+  <w:style w:type="character" w:customStyle="1" w:styleId="SprechblasentextZchn">
+    <w:name w:val="Sprechblasentext Zchn"/>
+    <w:basedOn w:val="Absatz-Standardschriftart"/>
+    <w:link w:val="Sprechblasentext"/>
+    <w:uiPriority w:val="99"/>
+    <w:semiHidden/>
+    <w:rsid w:val="00BB61B3"/>
+    <w:rPr>
+      <w:rFonts w:ascii="Segoe UI" w:hAnsi="Segoe UI" w:cs="Segoe UI"/>
+      <w:sz w:val="18"/>
+      <w:szCs w:val="18"/>
+    </w:rPr>
   </w:style>
 </w:styles>
 </file>

</xml_diff>